<commit_message>
Update JTC - 3º Entregable - DAPP version 1.docx
</commit_message>
<xml_diff>
--- a/.Entregable - definitivo/JTC - 3º Entregable - DAPP version 1.docx
+++ b/.Entregable - definitivo/JTC - 3º Entregable - DAPP version 1.docx
@@ -3990,14 +3990,12 @@
           <w:rStyle w:val="Referenciasutil"/>
         </w:rPr>
       </w:pPr>
-      <w:bookmarkStart w:id="5" w:name="_GoBack"/>
-      <w:bookmarkEnd w:id="5"/>
     </w:p>
     <w:p>
       <w:pPr>
         <w:pStyle w:val="Ttulo2"/>
       </w:pPr>
-      <w:bookmarkStart w:id="6" w:name="_Toc9509793"/>
+      <w:bookmarkStart w:id="5" w:name="_Toc9509793"/>
       <w:r>
         <w:lastRenderedPageBreak/>
         <w:t xml:space="preserve">Vista </w:t>
@@ -4008,7 +4006,7 @@
       <w:r>
         <w:t>búsqueda</w:t>
       </w:r>
-      <w:bookmarkEnd w:id="6"/>
+      <w:bookmarkEnd w:id="5"/>
     </w:p>
     <w:p>
       <w:r>
@@ -4124,11 +4122,11 @@
       <w:pPr>
         <w:pStyle w:val="Ttulo2"/>
       </w:pPr>
-      <w:bookmarkStart w:id="7" w:name="_Toc9509794"/>
+      <w:bookmarkStart w:id="6" w:name="_Toc9509794"/>
       <w:r>
         <w:t>Vista de las estadísticas</w:t>
       </w:r>
-      <w:bookmarkEnd w:id="7"/>
+      <w:bookmarkEnd w:id="6"/>
     </w:p>
     <w:p>
       <w:r>
@@ -4235,12 +4233,12 @@
       <w:pPr>
         <w:pStyle w:val="Ttulo1"/>
       </w:pPr>
-      <w:bookmarkStart w:id="8" w:name="_Toc9509795"/>
+      <w:bookmarkStart w:id="7" w:name="_Toc9509795"/>
       <w:r>
         <w:lastRenderedPageBreak/>
         <w:t>Arquitectura</w:t>
       </w:r>
-      <w:bookmarkEnd w:id="8"/>
+      <w:bookmarkEnd w:id="7"/>
     </w:p>
     <w:p/>
     <w:p>
@@ -4248,11 +4246,11 @@
         <w:pStyle w:val="Ttulo2"/>
         <w:spacing w:before="0"/>
       </w:pPr>
-      <w:bookmarkStart w:id="9" w:name="_Toc9509796"/>
+      <w:bookmarkStart w:id="8" w:name="_Toc9509796"/>
       <w:r>
         <w:t>Diagrama de componentes</w:t>
       </w:r>
-      <w:bookmarkEnd w:id="9"/>
+      <w:bookmarkEnd w:id="8"/>
     </w:p>
     <w:p>
       <w:pPr>
@@ -4337,11 +4335,11 @@
         <w:pStyle w:val="Ttulo2"/>
         <w:spacing w:before="0"/>
       </w:pPr>
-      <w:bookmarkStart w:id="10" w:name="_Toc9509797"/>
+      <w:bookmarkStart w:id="9" w:name="_Toc9509797"/>
       <w:r>
         <w:t>Diagrama de despliegue</w:t>
       </w:r>
-      <w:bookmarkEnd w:id="10"/>
+      <w:bookmarkEnd w:id="9"/>
     </w:p>
     <w:p/>
     <w:p>
@@ -4406,11 +4404,11 @@
       <w:pPr>
         <w:pStyle w:val="Ttulo2"/>
       </w:pPr>
-      <w:bookmarkStart w:id="11" w:name="_Toc9509798"/>
+      <w:bookmarkStart w:id="10" w:name="_Toc9509798"/>
       <w:r>
         <w:t>Diagrama de secuencia de alto nivel</w:t>
       </w:r>
-      <w:bookmarkEnd w:id="11"/>
+      <w:bookmarkEnd w:id="10"/>
     </w:p>
     <w:p/>
     <w:p>
@@ -4418,7 +4416,21 @@
         <w:jc w:val="center"/>
       </w:pPr>
       <w:r>
-        <w:t>Diagrama de publicación en todas las plataformas.</w:t>
+        <w:t xml:space="preserve">Diagrama de publicación </w:t>
+      </w:r>
+      <w:r>
+        <w:t xml:space="preserve">de comentarios y </w:t>
+      </w:r>
+      <w:proofErr w:type="spellStart"/>
+      <w:r>
+        <w:t>like</w:t>
+      </w:r>
+      <w:proofErr w:type="spellEnd"/>
+      <w:r>
+        <w:t xml:space="preserve"> </w:t>
+      </w:r>
+      <w:r>
+        <w:t>en todas las plataformas.</w:t>
       </w:r>
     </w:p>
     <w:p>
@@ -4430,10 +4442,10 @@
           <w:noProof/>
         </w:rPr>
         <w:drawing>
-          <wp:inline distT="0" distB="0" distL="0" distR="0" wp14:anchorId="5D97F00E" wp14:editId="50DE918B">
-            <wp:extent cx="3157351" cy="2621280"/>
-            <wp:effectExtent l="0" t="0" r="5080" b="7620"/>
-            <wp:docPr id="22" name="Imagen 22"/>
+          <wp:inline distT="0" distB="0" distL="0" distR="0" wp14:anchorId="7D56749D" wp14:editId="1C22CA72">
+            <wp:extent cx="3638550" cy="2232899"/>
+            <wp:effectExtent l="0" t="0" r="0" b="0"/>
+            <wp:docPr id="7" name="Imagen 7" descr="Imagen que contiene captura de pantalla&#10;&#10;Descripción generada automáticamente"/>
             <wp:cNvGraphicFramePr>
               <a:graphicFrameLocks xmlns:a="http://schemas.openxmlformats.org/drawingml/2006/main" noChangeAspect="1"/>
             </wp:cNvGraphicFramePr>
@@ -4441,13 +4453,241 @@
               <a:graphicData uri="http://schemas.openxmlformats.org/drawingml/2006/picture">
                 <pic:pic xmlns:pic="http://schemas.openxmlformats.org/drawingml/2006/picture">
                   <pic:nvPicPr>
-                    <pic:cNvPr id="0" name="Picture 3"/>
+                    <pic:cNvPr id="7" name="Post Image.png"/>
+                    <pic:cNvPicPr/>
+                  </pic:nvPicPr>
+                  <pic:blipFill>
+                    <a:blip r:embed="rId18">
+                      <a:extLst>
+                        <a:ext uri="{28A0092B-C50C-407E-A947-70E740481C1C}">
+                          <a14:useLocalDpi xmlns:a14="http://schemas.microsoft.com/office/drawing/2010/main" val="0"/>
+                        </a:ext>
+                      </a:extLst>
+                    </a:blip>
+                    <a:stretch>
+                      <a:fillRect/>
+                    </a:stretch>
+                  </pic:blipFill>
+                  <pic:spPr>
+                    <a:xfrm>
+                      <a:off x="0" y="0"/>
+                      <a:ext cx="3642421" cy="2235274"/>
+                    </a:xfrm>
+                    <a:prstGeom prst="rect">
+                      <a:avLst/>
+                    </a:prstGeom>
+                  </pic:spPr>
+                </pic:pic>
+              </a:graphicData>
+            </a:graphic>
+          </wp:inline>
+        </w:drawing>
+      </w:r>
+    </w:p>
+    <w:p>
+      <w:pPr>
+        <w:jc w:val="center"/>
+      </w:pPr>
+    </w:p>
+    <w:p>
+      <w:pPr>
+        <w:jc w:val="center"/>
+      </w:pPr>
+      <w:r>
+        <w:lastRenderedPageBreak/>
+        <w:t xml:space="preserve">Diagrama de búsqueda de </w:t>
+      </w:r>
+      <w:r>
+        <w:t>fotos</w:t>
+      </w:r>
+      <w:r>
+        <w:t>/vídeos</w:t>
+      </w:r>
+      <w:r>
+        <w:t xml:space="preserve"> simultánea en todas las </w:t>
+      </w:r>
+      <w:r>
+        <w:t>plataformas</w:t>
+      </w:r>
+      <w:r>
+        <w:t>.</w:t>
+      </w:r>
+    </w:p>
+    <w:p>
+      <w:pPr>
+        <w:jc w:val="center"/>
+      </w:pPr>
+      <w:r>
+        <w:rPr>
+          <w:noProof/>
+        </w:rPr>
+        <w:drawing>
+          <wp:inline distT="0" distB="0" distL="0" distR="0" wp14:anchorId="23FF47BF" wp14:editId="7DFBE8F8">
+            <wp:extent cx="3676650" cy="2256281"/>
+            <wp:effectExtent l="0" t="0" r="0" b="0"/>
+            <wp:docPr id="10" name="Imagen 10" descr="Imagen que contiene captura de pantalla&#10;&#10;Descripción generada automáticamente"/>
+            <wp:cNvGraphicFramePr>
+              <a:graphicFrameLocks xmlns:a="http://schemas.openxmlformats.org/drawingml/2006/main" noChangeAspect="1"/>
+            </wp:cNvGraphicFramePr>
+            <a:graphic xmlns:a="http://schemas.openxmlformats.org/drawingml/2006/main">
+              <a:graphicData uri="http://schemas.openxmlformats.org/drawingml/2006/picture">
+                <pic:pic xmlns:pic="http://schemas.openxmlformats.org/drawingml/2006/picture">
+                  <pic:nvPicPr>
+                    <pic:cNvPr id="10" name="Search.png"/>
+                    <pic:cNvPicPr/>
+                  </pic:nvPicPr>
+                  <pic:blipFill>
+                    <a:blip r:embed="rId19">
+                      <a:extLst>
+                        <a:ext uri="{28A0092B-C50C-407E-A947-70E740481C1C}">
+                          <a14:useLocalDpi xmlns:a14="http://schemas.microsoft.com/office/drawing/2010/main" val="0"/>
+                        </a:ext>
+                      </a:extLst>
+                    </a:blip>
+                    <a:stretch>
+                      <a:fillRect/>
+                    </a:stretch>
+                  </pic:blipFill>
+                  <pic:spPr>
+                    <a:xfrm>
+                      <a:off x="0" y="0"/>
+                      <a:ext cx="3692667" cy="2266111"/>
+                    </a:xfrm>
+                    <a:prstGeom prst="rect">
+                      <a:avLst/>
+                    </a:prstGeom>
+                  </pic:spPr>
+                </pic:pic>
+              </a:graphicData>
+            </a:graphic>
+          </wp:inline>
+        </w:drawing>
+      </w:r>
+    </w:p>
+    <w:p>
+      <w:pPr>
+        <w:jc w:val="center"/>
+        <w:rPr>
+          <w:u w:val="single"/>
+        </w:rPr>
+      </w:pPr>
+    </w:p>
+    <w:p>
+      <w:pPr>
+        <w:jc w:val="center"/>
+      </w:pPr>
+      <w:r>
+        <w:t>Diagrama de petición de las estadísticas de cada plataforma.</w:t>
+      </w:r>
+    </w:p>
+    <w:p>
+      <w:pPr>
+        <w:jc w:val="center"/>
+      </w:pPr>
+      <w:r>
+        <w:rPr>
+          <w:noProof/>
+        </w:rPr>
+        <w:drawing>
+          <wp:inline distT="0" distB="0" distL="0" distR="0" wp14:anchorId="1885A093" wp14:editId="09394AA3">
+            <wp:extent cx="3609975" cy="2148636"/>
+            <wp:effectExtent l="0" t="0" r="0" b="4445"/>
+            <wp:docPr id="12" name="Imagen 12" descr="Imagen que contiene captura de pantalla&#10;&#10;Descripción generada automáticamente"/>
+            <wp:cNvGraphicFramePr>
+              <a:graphicFrameLocks xmlns:a="http://schemas.openxmlformats.org/drawingml/2006/main" noChangeAspect="1"/>
+            </wp:cNvGraphicFramePr>
+            <a:graphic xmlns:a="http://schemas.openxmlformats.org/drawingml/2006/main">
+              <a:graphicData uri="http://schemas.openxmlformats.org/drawingml/2006/picture">
+                <pic:pic xmlns:pic="http://schemas.openxmlformats.org/drawingml/2006/picture">
+                  <pic:nvPicPr>
+                    <pic:cNvPr id="12" name="User Stats.png"/>
+                    <pic:cNvPicPr/>
+                  </pic:nvPicPr>
+                  <pic:blipFill>
+                    <a:blip r:embed="rId20">
+                      <a:extLst>
+                        <a:ext uri="{28A0092B-C50C-407E-A947-70E740481C1C}">
+                          <a14:useLocalDpi xmlns:a14="http://schemas.microsoft.com/office/drawing/2010/main" val="0"/>
+                        </a:ext>
+                      </a:extLst>
+                    </a:blip>
+                    <a:stretch>
+                      <a:fillRect/>
+                    </a:stretch>
+                  </pic:blipFill>
+                  <pic:spPr>
+                    <a:xfrm>
+                      <a:off x="0" y="0"/>
+                      <a:ext cx="3618930" cy="2153966"/>
+                    </a:xfrm>
+                    <a:prstGeom prst="rect">
+                      <a:avLst/>
+                    </a:prstGeom>
+                  </pic:spPr>
+                </pic:pic>
+              </a:graphicData>
+            </a:graphic>
+          </wp:inline>
+        </w:drawing>
+      </w:r>
+    </w:p>
+    <w:p>
+      <w:pPr>
+        <w:pStyle w:val="Ttulo2"/>
+        <w:spacing w:before="0"/>
+      </w:pPr>
+      <w:bookmarkStart w:id="11" w:name="_Toc9509799"/>
+      <w:r>
+        <w:t>Diagrama de clases</w:t>
+      </w:r>
+      <w:bookmarkEnd w:id="11"/>
+    </w:p>
+    <w:p>
+      <w:pPr>
+        <w:jc w:val="center"/>
+        <w:rPr>
+          <w:noProof/>
+        </w:rPr>
+      </w:pPr>
+    </w:p>
+    <w:p>
+      <w:pPr>
+        <w:jc w:val="center"/>
+      </w:pPr>
+      <w:r>
+        <w:rPr>
+          <w:noProof/>
+        </w:rPr>
+        <w:t>Diagrama MVC SearchImages</w:t>
+      </w:r>
+    </w:p>
+    <w:p>
+      <w:pPr>
+        <w:jc w:val="center"/>
+      </w:pPr>
+      <w:r>
+        <w:rPr>
+          <w:noProof/>
+        </w:rPr>
+        <w:drawing>
+          <wp:inline distT="0" distB="0" distL="0" distR="0" wp14:anchorId="3AFA98A1" wp14:editId="40E554DF">
+            <wp:extent cx="3305607" cy="2505075"/>
+            <wp:effectExtent l="0" t="0" r="9525" b="0"/>
+            <wp:docPr id="27" name="Imagen 27"/>
+            <wp:cNvGraphicFramePr>
+              <a:graphicFrameLocks xmlns:a="http://schemas.openxmlformats.org/drawingml/2006/main" noChangeAspect="1"/>
+            </wp:cNvGraphicFramePr>
+            <a:graphic xmlns:a="http://schemas.openxmlformats.org/drawingml/2006/main">
+              <a:graphicData uri="http://schemas.openxmlformats.org/drawingml/2006/picture">
+                <pic:pic xmlns:pic="http://schemas.openxmlformats.org/drawingml/2006/picture">
+                  <pic:nvPicPr>
+                    <pic:cNvPr id="0" name="Picture 8"/>
                     <pic:cNvPicPr>
                       <a:picLocks noChangeAspect="1" noChangeArrowheads="1"/>
                     </pic:cNvPicPr>
                   </pic:nvPicPr>
                   <pic:blipFill>
-                    <a:blip r:embed="rId18" cstate="print">
+                    <a:blip r:embed="rId21" cstate="print">
                       <a:extLst>
                         <a:ext uri="{28A0092B-C50C-407E-A947-70E740481C1C}">
                           <a14:useLocalDpi xmlns:a14="http://schemas.microsoft.com/office/drawing/2010/main" val="0"/>
@@ -4462,7 +4702,7 @@
                   <pic:spPr bwMode="auto">
                     <a:xfrm>
                       <a:off x="0" y="0"/>
-                      <a:ext cx="3191765" cy="2649851"/>
+                      <a:ext cx="3346675" cy="2536198"/>
                     </a:xfrm>
                     <a:prstGeom prst="rect">
                       <a:avLst/>
@@ -4485,20 +4725,13 @@
       </w:pPr>
       <w:r>
         <w:lastRenderedPageBreak/>
-        <w:t xml:space="preserve">Diagrama de búsqueda de </w:t>
-      </w:r>
-      <w:r>
-        <w:t>fotos</w:t>
-      </w:r>
-      <w:r>
-        <w:t xml:space="preserve"> simultánea en todas las </w:t>
-      </w:r>
-      <w:r>
-        <w:t>plataformas</w:t>
-      </w:r>
-      <w:r>
-        <w:t>.</w:t>
-      </w:r>
+        <w:t xml:space="preserve">Diagrama MVC </w:t>
+      </w:r>
+      <w:proofErr w:type="spellStart"/>
+      <w:r>
+        <w:t>StatsImages</w:t>
+      </w:r>
+      <w:proofErr w:type="spellEnd"/>
     </w:p>
     <w:p>
       <w:pPr>
@@ -4509,10 +4742,10 @@
           <w:noProof/>
         </w:rPr>
         <w:drawing>
-          <wp:inline distT="0" distB="0" distL="0" distR="0" wp14:anchorId="2ECEB011" wp14:editId="0228B8FC">
-            <wp:extent cx="3489908" cy="2705100"/>
+          <wp:inline distT="0" distB="0" distL="0" distR="0" wp14:anchorId="4384A2AB" wp14:editId="16899CD5">
+            <wp:extent cx="3524250" cy="2576202"/>
             <wp:effectExtent l="0" t="0" r="0" b="0"/>
-            <wp:docPr id="24" name="Imagen 24"/>
+            <wp:docPr id="28" name="Imagen 28"/>
             <wp:cNvGraphicFramePr>
               <a:graphicFrameLocks xmlns:a="http://schemas.openxmlformats.org/drawingml/2006/main" noChangeAspect="1"/>
             </wp:cNvGraphicFramePr>
@@ -4520,13 +4753,13 @@
               <a:graphicData uri="http://schemas.openxmlformats.org/drawingml/2006/picture">
                 <pic:pic xmlns:pic="http://schemas.openxmlformats.org/drawingml/2006/picture">
                   <pic:nvPicPr>
-                    <pic:cNvPr id="0" name="Picture 5"/>
+                    <pic:cNvPr id="0" name="Picture 9"/>
                     <pic:cNvPicPr>
                       <a:picLocks noChangeAspect="1" noChangeArrowheads="1"/>
                     </pic:cNvPicPr>
                   </pic:nvPicPr>
                   <pic:blipFill>
-                    <a:blip r:embed="rId19" cstate="print">
+                    <a:blip r:embed="rId22" cstate="print">
                       <a:extLst>
                         <a:ext uri="{28A0092B-C50C-407E-A947-70E740481C1C}">
                           <a14:useLocalDpi xmlns:a14="http://schemas.microsoft.com/office/drawing/2010/main" val="0"/>
@@ -4541,7 +4774,7 @@
                   <pic:spPr bwMode="auto">
                     <a:xfrm>
                       <a:off x="0" y="0"/>
-                      <a:ext cx="3504428" cy="2716355"/>
+                      <a:ext cx="3550990" cy="2595749"/>
                     </a:xfrm>
                     <a:prstGeom prst="rect">
                       <a:avLst/>
@@ -4558,333 +4791,34 @@
         </w:drawing>
       </w:r>
     </w:p>
+    <w:p/>
     <w:p>
       <w:pPr>
         <w:jc w:val="center"/>
-        <w:rPr>
-          <w:u w:val="single"/>
-        </w:rPr>
-      </w:pPr>
+      </w:pPr>
+      <w:r>
+        <w:t xml:space="preserve">Diagrama </w:t>
+      </w:r>
+      <w:r>
+        <w:t xml:space="preserve">MVC </w:t>
+      </w:r>
+      <w:proofErr w:type="spellStart"/>
+      <w:r>
+        <w:t>PostImages</w:t>
+      </w:r>
+      <w:proofErr w:type="spellEnd"/>
     </w:p>
     <w:p>
       <w:pPr>
         <w:jc w:val="center"/>
       </w:pPr>
       <w:r>
-        <w:t>Diagrama de petición de las estadísticas de cada plataforma.</w:t>
-      </w:r>
-    </w:p>
-    <w:p>
-      <w:pPr>
-        <w:jc w:val="center"/>
-      </w:pPr>
-      <w:r>
         <w:rPr>
           <w:noProof/>
         </w:rPr>
         <w:drawing>
-          <wp:inline distT="0" distB="0" distL="0" distR="0" wp14:anchorId="271F6796" wp14:editId="37BADC07">
-            <wp:extent cx="3810000" cy="2784783"/>
-            <wp:effectExtent l="0" t="0" r="0" b="0"/>
-            <wp:docPr id="23" name="Imagen 23"/>
-            <wp:cNvGraphicFramePr>
-              <a:graphicFrameLocks xmlns:a="http://schemas.openxmlformats.org/drawingml/2006/main" noChangeAspect="1"/>
-            </wp:cNvGraphicFramePr>
-            <a:graphic xmlns:a="http://schemas.openxmlformats.org/drawingml/2006/main">
-              <a:graphicData uri="http://schemas.openxmlformats.org/drawingml/2006/picture">
-                <pic:pic xmlns:pic="http://schemas.openxmlformats.org/drawingml/2006/picture">
-                  <pic:nvPicPr>
-                    <pic:cNvPr id="0" name="Picture 4"/>
-                    <pic:cNvPicPr>
-                      <a:picLocks noChangeAspect="1" noChangeArrowheads="1"/>
-                    </pic:cNvPicPr>
-                  </pic:nvPicPr>
-                  <pic:blipFill>
-                    <a:blip r:embed="rId20" cstate="print">
-                      <a:extLst>
-                        <a:ext uri="{28A0092B-C50C-407E-A947-70E740481C1C}">
-                          <a14:useLocalDpi xmlns:a14="http://schemas.microsoft.com/office/drawing/2010/main" val="0"/>
-                        </a:ext>
-                      </a:extLst>
-                    </a:blip>
-                    <a:srcRect/>
-                    <a:stretch>
-                      <a:fillRect/>
-                    </a:stretch>
-                  </pic:blipFill>
-                  <pic:spPr bwMode="auto">
-                    <a:xfrm>
-                      <a:off x="0" y="0"/>
-                      <a:ext cx="3821776" cy="2793390"/>
-                    </a:xfrm>
-                    <a:prstGeom prst="rect">
-                      <a:avLst/>
-                    </a:prstGeom>
-                    <a:noFill/>
-                    <a:ln>
-                      <a:noFill/>
-                    </a:ln>
-                  </pic:spPr>
-                </pic:pic>
-              </a:graphicData>
-            </a:graphic>
-          </wp:inline>
-        </w:drawing>
-      </w:r>
-    </w:p>
-    <w:p>
-      <w:pPr>
-        <w:jc w:val="center"/>
-      </w:pPr>
-    </w:p>
-    <w:p>
-      <w:pPr>
-        <w:jc w:val="center"/>
-      </w:pPr>
-    </w:p>
-    <w:p>
-      <w:pPr>
-        <w:jc w:val="center"/>
-      </w:pPr>
-    </w:p>
-    <w:p>
-      <w:pPr>
-        <w:jc w:val="center"/>
-      </w:pPr>
-    </w:p>
-    <w:p>
-      <w:pPr>
-        <w:jc w:val="center"/>
-      </w:pPr>
-    </w:p>
-    <w:p>
-      <w:pPr>
-        <w:jc w:val="center"/>
-      </w:pPr>
-    </w:p>
-    <w:p>
-      <w:pPr>
-        <w:jc w:val="center"/>
-      </w:pPr>
-    </w:p>
-    <w:p>
-      <w:pPr>
-        <w:pStyle w:val="Ttulo2"/>
-        <w:spacing w:before="0"/>
-      </w:pPr>
-      <w:bookmarkStart w:id="12" w:name="_Toc9509799"/>
-      <w:r>
-        <w:lastRenderedPageBreak/>
-        <w:t>Diagrama de clases</w:t>
-      </w:r>
-      <w:bookmarkEnd w:id="12"/>
-    </w:p>
-    <w:p>
-      <w:pPr>
-        <w:jc w:val="center"/>
-        <w:rPr>
-          <w:noProof/>
-        </w:rPr>
-      </w:pPr>
-    </w:p>
-    <w:p>
-      <w:pPr>
-        <w:jc w:val="center"/>
-      </w:pPr>
-      <w:r>
-        <w:rPr>
-          <w:noProof/>
-        </w:rPr>
-        <w:t>Diagrama MVC SearchImages</w:t>
-      </w:r>
-    </w:p>
-    <w:p>
-      <w:pPr>
-        <w:jc w:val="center"/>
-      </w:pPr>
-      <w:r>
-        <w:rPr>
-          <w:noProof/>
-        </w:rPr>
-        <w:drawing>
-          <wp:inline distT="0" distB="0" distL="0" distR="0" wp14:anchorId="3AFA98A1" wp14:editId="3AD0B02A">
-            <wp:extent cx="3764280" cy="2852669"/>
-            <wp:effectExtent l="0" t="0" r="7620" b="5080"/>
-            <wp:docPr id="27" name="Imagen 27"/>
-            <wp:cNvGraphicFramePr>
-              <a:graphicFrameLocks xmlns:a="http://schemas.openxmlformats.org/drawingml/2006/main" noChangeAspect="1"/>
-            </wp:cNvGraphicFramePr>
-            <a:graphic xmlns:a="http://schemas.openxmlformats.org/drawingml/2006/main">
-              <a:graphicData uri="http://schemas.openxmlformats.org/drawingml/2006/picture">
-                <pic:pic xmlns:pic="http://schemas.openxmlformats.org/drawingml/2006/picture">
-                  <pic:nvPicPr>
-                    <pic:cNvPr id="0" name="Picture 8"/>
-                    <pic:cNvPicPr>
-                      <a:picLocks noChangeAspect="1" noChangeArrowheads="1"/>
-                    </pic:cNvPicPr>
-                  </pic:nvPicPr>
-                  <pic:blipFill>
-                    <a:blip r:embed="rId19" cstate="print">
-                      <a:extLst>
-                        <a:ext uri="{28A0092B-C50C-407E-A947-70E740481C1C}">
-                          <a14:useLocalDpi xmlns:a14="http://schemas.microsoft.com/office/drawing/2010/main" val="0"/>
-                        </a:ext>
-                      </a:extLst>
-                    </a:blip>
-                    <a:srcRect/>
-                    <a:stretch>
-                      <a:fillRect/>
-                    </a:stretch>
-                  </pic:blipFill>
-                  <pic:spPr bwMode="auto">
-                    <a:xfrm>
-                      <a:off x="0" y="0"/>
-                      <a:ext cx="3805011" cy="2883536"/>
-                    </a:xfrm>
-                    <a:prstGeom prst="rect">
-                      <a:avLst/>
-                    </a:prstGeom>
-                    <a:noFill/>
-                    <a:ln>
-                      <a:noFill/>
-                    </a:ln>
-                  </pic:spPr>
-                </pic:pic>
-              </a:graphicData>
-            </a:graphic>
-          </wp:inline>
-        </w:drawing>
-      </w:r>
-    </w:p>
-    <w:p>
-      <w:pPr>
-        <w:jc w:val="both"/>
-      </w:pPr>
-    </w:p>
-    <w:p>
-      <w:pPr>
-        <w:jc w:val="center"/>
-      </w:pPr>
-      <w:r>
-        <w:t xml:space="preserve">Diagrama MVC </w:t>
-      </w:r>
-      <w:proofErr w:type="spellStart"/>
-      <w:r>
-        <w:t>StatsImages</w:t>
-      </w:r>
-      <w:proofErr w:type="spellEnd"/>
-    </w:p>
-    <w:p>
-      <w:pPr>
-        <w:jc w:val="center"/>
-      </w:pPr>
-      <w:r>
-        <w:rPr>
-          <w:noProof/>
-        </w:rPr>
-        <w:drawing>
-          <wp:inline distT="0" distB="0" distL="0" distR="0" wp14:anchorId="4384A2AB" wp14:editId="01A14B24">
-            <wp:extent cx="3726063" cy="2723726"/>
-            <wp:effectExtent l="0" t="0" r="8255" b="635"/>
-            <wp:docPr id="28" name="Imagen 28"/>
-            <wp:cNvGraphicFramePr>
-              <a:graphicFrameLocks xmlns:a="http://schemas.openxmlformats.org/drawingml/2006/main" noChangeAspect="1"/>
-            </wp:cNvGraphicFramePr>
-            <a:graphic xmlns:a="http://schemas.openxmlformats.org/drawingml/2006/main">
-              <a:graphicData uri="http://schemas.openxmlformats.org/drawingml/2006/picture">
-                <pic:pic xmlns:pic="http://schemas.openxmlformats.org/drawingml/2006/picture">
-                  <pic:nvPicPr>
-                    <pic:cNvPr id="0" name="Picture 9"/>
-                    <pic:cNvPicPr>
-                      <a:picLocks noChangeAspect="1" noChangeArrowheads="1"/>
-                    </pic:cNvPicPr>
-                  </pic:nvPicPr>
-                  <pic:blipFill>
-                    <a:blip r:embed="rId20" cstate="print">
-                      <a:extLst>
-                        <a:ext uri="{28A0092B-C50C-407E-A947-70E740481C1C}">
-                          <a14:useLocalDpi xmlns:a14="http://schemas.microsoft.com/office/drawing/2010/main" val="0"/>
-                        </a:ext>
-                      </a:extLst>
-                    </a:blip>
-                    <a:srcRect/>
-                    <a:stretch>
-                      <a:fillRect/>
-                    </a:stretch>
-                  </pic:blipFill>
-                  <pic:spPr bwMode="auto">
-                    <a:xfrm>
-                      <a:off x="0" y="0"/>
-                      <a:ext cx="3751413" cy="2742256"/>
-                    </a:xfrm>
-                    <a:prstGeom prst="rect">
-                      <a:avLst/>
-                    </a:prstGeom>
-                    <a:noFill/>
-                    <a:ln>
-                      <a:noFill/>
-                    </a:ln>
-                  </pic:spPr>
-                </pic:pic>
-              </a:graphicData>
-            </a:graphic>
-          </wp:inline>
-        </w:drawing>
-      </w:r>
-    </w:p>
-    <w:p>
-      <w:pPr>
-        <w:jc w:val="center"/>
-      </w:pPr>
-    </w:p>
-    <w:p>
-      <w:pPr>
-        <w:jc w:val="center"/>
-      </w:pPr>
-    </w:p>
-    <w:p>
-      <w:pPr>
-        <w:jc w:val="center"/>
-      </w:pPr>
-    </w:p>
-    <w:p>
-      <w:pPr>
-        <w:jc w:val="center"/>
-      </w:pPr>
-    </w:p>
-    <w:p>
-      <w:pPr>
-        <w:jc w:val="center"/>
-      </w:pPr>
-    </w:p>
-    <w:p>
-      <w:pPr>
-        <w:jc w:val="center"/>
-      </w:pPr>
-      <w:r>
-        <w:lastRenderedPageBreak/>
-        <w:t xml:space="preserve">Diagrama </w:t>
-      </w:r>
-      <w:r>
-        <w:t xml:space="preserve">MVC </w:t>
-      </w:r>
-      <w:proofErr w:type="spellStart"/>
-      <w:r>
-        <w:t>PostImages</w:t>
-      </w:r>
-      <w:proofErr w:type="spellEnd"/>
-    </w:p>
-    <w:p>
-      <w:pPr>
-        <w:jc w:val="center"/>
-      </w:pPr>
-      <w:r>
-        <w:rPr>
-          <w:noProof/>
-        </w:rPr>
-        <w:drawing>
-          <wp:inline distT="0" distB="0" distL="0" distR="0" wp14:anchorId="098AE08A" wp14:editId="12D8E2F1">
-            <wp:extent cx="3874770" cy="3003414"/>
+          <wp:inline distT="0" distB="0" distL="0" distR="0" wp14:anchorId="098AE08A" wp14:editId="7BF1D323">
+            <wp:extent cx="3775819" cy="2926715"/>
             <wp:effectExtent l="0" t="0" r="0" b="6985"/>
             <wp:docPr id="29" name="Imagen 29"/>
             <wp:cNvGraphicFramePr>
@@ -4900,7 +4834,7 @@
                     </pic:cNvPicPr>
                   </pic:nvPicPr>
                   <pic:blipFill>
-                    <a:blip r:embed="rId18" cstate="print">
+                    <a:blip r:embed="rId23" cstate="print">
                       <a:extLst>
                         <a:ext uri="{28A0092B-C50C-407E-A947-70E740481C1C}">
                           <a14:useLocalDpi xmlns:a14="http://schemas.microsoft.com/office/drawing/2010/main" val="0"/>
@@ -4915,7 +4849,7 @@
                   <pic:spPr bwMode="auto">
                     <a:xfrm>
                       <a:off x="0" y="0"/>
-                      <a:ext cx="3894253" cy="3018516"/>
+                      <a:ext cx="3800745" cy="2946035"/>
                     </a:xfrm>
                     <a:prstGeom prst="rect">
                       <a:avLst/>
@@ -4939,13 +4873,44 @@
     </w:p>
     <w:p>
       <w:pPr>
+        <w:jc w:val="center"/>
+      </w:pPr>
+    </w:p>
+    <w:p>
+      <w:pPr>
+        <w:jc w:val="center"/>
+      </w:pPr>
+    </w:p>
+    <w:p>
+      <w:pPr>
+        <w:jc w:val="center"/>
+      </w:pPr>
+    </w:p>
+    <w:p>
+      <w:pPr>
+        <w:jc w:val="center"/>
+      </w:pPr>
+    </w:p>
+    <w:p>
+      <w:pPr>
+        <w:jc w:val="center"/>
+      </w:pPr>
+    </w:p>
+    <w:p>
+      <w:pPr>
+        <w:jc w:val="center"/>
+      </w:pPr>
+    </w:p>
+    <w:p>
+      <w:pPr>
         <w:pStyle w:val="Ttulo2"/>
       </w:pPr>
-      <w:bookmarkStart w:id="13" w:name="_Toc9509800"/>
-      <w:r>
+      <w:bookmarkStart w:id="12" w:name="_Toc9509800"/>
+      <w:r>
+        <w:lastRenderedPageBreak/>
         <w:t>Diagramas de secuencia</w:t>
       </w:r>
-      <w:bookmarkEnd w:id="13"/>
+      <w:bookmarkEnd w:id="12"/>
     </w:p>
     <w:p>
       <w:pPr>
@@ -4986,7 +4951,7 @@
                     </pic:cNvPicPr>
                   </pic:nvPicPr>
                   <pic:blipFill>
-                    <a:blip r:embed="rId21">
+                    <a:blip r:embed="rId19">
                       <a:extLst>
                         <a:ext uri="{28A0092B-C50C-407E-A947-70E740481C1C}">
                           <a14:useLocalDpi xmlns:a14="http://schemas.microsoft.com/office/drawing/2010/main" val="0"/>
@@ -5019,34 +4984,8 @@
       </w:r>
     </w:p>
     <w:p>
-      <w:pPr>
-        <w:jc w:val="center"/>
-      </w:pPr>
-    </w:p>
-    <w:p>
-      <w:pPr>
-        <w:jc w:val="center"/>
-      </w:pPr>
-    </w:p>
-    <w:p>
-      <w:pPr>
-        <w:jc w:val="center"/>
-      </w:pPr>
-    </w:p>
-    <w:p>
-      <w:pPr>
-        <w:jc w:val="center"/>
-      </w:pPr>
-    </w:p>
-    <w:p>
-      <w:pPr>
-        <w:jc w:val="center"/>
-      </w:pPr>
-    </w:p>
-    <w:p>
-      <w:pPr>
-        <w:jc w:val="center"/>
-      </w:pPr>
+      <w:bookmarkStart w:id="13" w:name="_GoBack"/>
+      <w:bookmarkEnd w:id="13"/>
     </w:p>
     <w:p>
       <w:pPr>
@@ -5058,7 +4997,6 @@
         </w:rPr>
       </w:pPr>
       <w:r>
-        <w:lastRenderedPageBreak/>
         <w:t>Diagrama de secuencia MVC de estadísticas de usuario</w:t>
       </w:r>
     </w:p>
@@ -5088,7 +5026,7 @@
                     </pic:cNvPicPr>
                   </pic:nvPicPr>
                   <pic:blipFill>
-                    <a:blip r:embed="rId22">
+                    <a:blip r:embed="rId20">
                       <a:extLst>
                         <a:ext uri="{28A0092B-C50C-407E-A947-70E740481C1C}">
                           <a14:useLocalDpi xmlns:a14="http://schemas.microsoft.com/office/drawing/2010/main" val="0"/>
@@ -5122,6 +5060,16 @@
     </w:p>
     <w:p>
       <w:pPr>
+        <w:jc w:val="center"/>
+      </w:pPr>
+    </w:p>
+    <w:p>
+      <w:pPr>
+        <w:jc w:val="center"/>
+      </w:pPr>
+    </w:p>
+    <w:p>
+      <w:pPr>
         <w:pStyle w:val="Ttulo1"/>
       </w:pPr>
       <w:bookmarkStart w:id="14" w:name="_Toc9509801"/>
@@ -5156,6 +5104,7 @@
         <w:rPr>
           <w:noProof/>
         </w:rPr>
+        <w:lastRenderedPageBreak/>
         <w:drawing>
           <wp:inline distT="0" distB="0" distL="0" distR="0" wp14:anchorId="6302E9BF" wp14:editId="36752B40">
             <wp:extent cx="5400040" cy="1784985"/>
@@ -5172,7 +5121,7 @@
                     <pic:cNvPicPr/>
                   </pic:nvPicPr>
                   <pic:blipFill>
-                    <a:blip r:embed="rId23" cstate="print">
+                    <a:blip r:embed="rId24" cstate="print">
                       <a:extLst>
                         <a:ext uri="{28A0092B-C50C-407E-A947-70E740481C1C}">
                           <a14:useLocalDpi xmlns:a14="http://schemas.microsoft.com/office/drawing/2010/main" val="0"/>
@@ -5260,25 +5209,10 @@
     </w:p>
     <w:p>
       <w:pPr>
-        <w:jc w:val="both"/>
-      </w:pPr>
-    </w:p>
-    <w:p>
-      <w:pPr>
-        <w:rPr>
-          <w:rFonts w:asciiTheme="majorHAnsi" w:hAnsiTheme="majorHAnsi"/>
-          <w:sz w:val="28"/>
-          <w:szCs w:val="28"/>
-        </w:rPr>
-      </w:pPr>
-    </w:p>
-    <w:p>
-      <w:pPr>
         <w:pStyle w:val="Ttulo1"/>
       </w:pPr>
       <w:bookmarkStart w:id="15" w:name="_Toc9509802"/>
       <w:r>
-        <w:lastRenderedPageBreak/>
         <w:t>Pruebas</w:t>
       </w:r>
       <w:bookmarkEnd w:id="15"/>
@@ -5778,6 +5712,7 @@
       </w:pPr>
       <w:bookmarkStart w:id="16" w:name="_Toc9509803"/>
       <w:r>
+        <w:lastRenderedPageBreak/>
         <w:t>Manual de usuario</w:t>
       </w:r>
       <w:bookmarkEnd w:id="16"/>
@@ -5824,7 +5759,7 @@
                     <pic:cNvPicPr/>
                   </pic:nvPicPr>
                   <pic:blipFill>
-                    <a:blip r:embed="rId24" cstate="print">
+                    <a:blip r:embed="rId25" cstate="print">
                       <a:extLst>
                         <a:ext uri="{28A0092B-C50C-407E-A947-70E740481C1C}">
                           <a14:useLocalDpi xmlns:a14="http://schemas.microsoft.com/office/drawing/2010/main" val="0"/>
@@ -5871,7 +5806,6 @@
     <w:p/>
     <w:p>
       <w:r>
-        <w:lastRenderedPageBreak/>
         <w:t xml:space="preserve">Si </w:t>
       </w:r>
       <w:r>
@@ -5905,7 +5839,7 @@
                     <pic:cNvPicPr/>
                   </pic:nvPicPr>
                   <pic:blipFill rotWithShape="1">
-                    <a:blip r:embed="rId25" cstate="print">
+                    <a:blip r:embed="rId26" cstate="print">
                       <a:extLst>
                         <a:ext uri="{28A0092B-C50C-407E-A947-70E740481C1C}">
                           <a14:useLocalDpi xmlns:a14="http://schemas.microsoft.com/office/drawing/2010/main" val="0"/>
@@ -5944,6 +5878,7 @@
         <w:rPr>
           <w:noProof/>
         </w:rPr>
+        <w:lastRenderedPageBreak/>
         <w:drawing>
           <wp:inline distT="0" distB="0" distL="0" distR="0" wp14:anchorId="610E18C0" wp14:editId="4E5A7ACC">
             <wp:extent cx="4753419" cy="2179955"/>
@@ -5960,7 +5895,7 @@
                     <pic:cNvPicPr/>
                   </pic:nvPicPr>
                   <pic:blipFill>
-                    <a:blip r:embed="rId26" cstate="print">
+                    <a:blip r:embed="rId27" cstate="print">
                       <a:extLst>
                         <a:ext uri="{28A0092B-C50C-407E-A947-70E740481C1C}">
                           <a14:useLocalDpi xmlns:a14="http://schemas.microsoft.com/office/drawing/2010/main" val="0"/>
@@ -6016,7 +5951,7 @@
                     <pic:cNvPicPr/>
                   </pic:nvPicPr>
                   <pic:blipFill>
-                    <a:blip r:embed="rId27" cstate="print">
+                    <a:blip r:embed="rId28" cstate="print">
                       <a:extLst>
                         <a:ext uri="{28A0092B-C50C-407E-A947-70E740481C1C}">
                           <a14:useLocalDpi xmlns:a14="http://schemas.microsoft.com/office/drawing/2010/main" val="0"/>
@@ -6065,7 +6000,6 @@
       </w:pPr>
       <w:bookmarkStart w:id="18" w:name="_Toc9509805"/>
       <w:r>
-        <w:lastRenderedPageBreak/>
         <w:t>API REST</w:t>
       </w:r>
       <w:bookmarkEnd w:id="18"/>
@@ -6077,7 +6011,7 @@
       <w:r>
         <w:t xml:space="preserve">es la siguiente: </w:t>
       </w:r>
-      <w:hyperlink r:id="rId28" w:history="1">
+      <w:hyperlink r:id="rId29" w:history="1">
         <w:r>
           <w:rPr>
             <w:rStyle w:val="Hipervnculo"/>
@@ -6442,6 +6376,7 @@
               <w:rPr>
                 <w:sz w:val="22"/>
               </w:rPr>
+              <w:lastRenderedPageBreak/>
               <w:t>200</w:t>
             </w:r>
           </w:p>
@@ -6747,7 +6682,6 @@
       </w:pPr>
       <w:bookmarkStart w:id="19" w:name="_Toc9509806"/>
       <w:r>
-        <w:lastRenderedPageBreak/>
         <w:t>Referencias</w:t>
       </w:r>
       <w:bookmarkEnd w:id="19"/>
@@ -6769,7 +6703,7 @@
       <w:r>
         <w:t xml:space="preserve">. </w:t>
       </w:r>
-      <w:hyperlink r:id="rId29" w:history="1">
+      <w:hyperlink r:id="rId30" w:history="1">
         <w:r>
           <w:rPr>
             <w:rStyle w:val="Hipervnculo"/>
@@ -6840,8 +6774,8 @@
       </w:pPr>
     </w:p>
     <w:sectPr>
-      <w:footerReference w:type="even" r:id="rId30"/>
-      <w:footerReference w:type="default" r:id="rId31"/>
+      <w:footerReference w:type="even" r:id="rId31"/>
+      <w:footerReference w:type="default" r:id="rId32"/>
       <w:pgSz w:w="11906" w:h="16838"/>
       <w:pgMar w:top="1417" w:right="1701" w:bottom="1417" w:left="1701" w:header="708" w:footer="708" w:gutter="0"/>
       <w:pgNumType w:start="1"/>
@@ -8310,6 +8244,7 @@
     <w:lsdException w:name="HTML Sample" w:semiHidden="1" w:unhideWhenUsed="1"/>
     <w:lsdException w:name="HTML Typewriter" w:semiHidden="1" w:unhideWhenUsed="1"/>
     <w:lsdException w:name="HTML Variable" w:semiHidden="1" w:unhideWhenUsed="1"/>
+    <w:lsdException w:name="Normal Table" w:semiHidden="1" w:unhideWhenUsed="1"/>
     <w:lsdException w:name="annotation subject" w:semiHidden="1" w:unhideWhenUsed="1"/>
     <w:lsdException w:name="No List" w:semiHidden="1" w:unhideWhenUsed="1"/>
     <w:lsdException w:name="Outline List 1" w:semiHidden="1" w:unhideWhenUsed="1"/>
@@ -8356,8 +8291,10 @@
     <w:lsdException w:name="Table Subtle 2" w:semiHidden="1" w:unhideWhenUsed="1"/>
     <w:lsdException w:name="Table Web 1" w:semiHidden="1" w:unhideWhenUsed="1"/>
     <w:lsdException w:name="Table Web 2" w:semiHidden="1" w:unhideWhenUsed="1"/>
+    <w:lsdException w:name="Table Web 3" w:semiHidden="1" w:unhideWhenUsed="1"/>
     <w:lsdException w:name="Balloon Text" w:semiHidden="1" w:unhideWhenUsed="1"/>
     <w:lsdException w:name="Table Grid" w:uiPriority="39"/>
+    <w:lsdException w:name="Table Theme" w:semiHidden="1" w:unhideWhenUsed="1"/>
     <w:lsdException w:name="Placeholder Text" w:semiHidden="1"/>
     <w:lsdException w:name="No Spacing" w:uiPriority="1" w:qFormat="1"/>
     <w:lsdException w:name="Light Shading" w:uiPriority="60"/>
@@ -9832,7 +9769,7 @@
 </file>
 
 <file path=customXml/itemProps1.xml><?xml version="1.0" encoding="utf-8"?>
-<ds:datastoreItem xmlns:ds="http://schemas.openxmlformats.org/officeDocument/2006/customXml" ds:itemID="{36E43E24-5B7C-4736-88D0-F6FBD68F5E0E}">
+<ds:datastoreItem xmlns:ds="http://schemas.openxmlformats.org/officeDocument/2006/customXml" ds:itemID="{8C37863E-87CE-47F0-8C29-154F282A0EF9}">
   <ds:schemaRefs>
     <ds:schemaRef ds:uri="http://schemas.openxmlformats.org/officeDocument/2006/bibliography"/>
   </ds:schemaRefs>

</xml_diff>